<commit_message>
write all PZ & some refactor
</commit_message>
<xml_diff>
--- a/Абрамов лист задания.docx
+++ b/Абрамов лист задания.docx
@@ -605,10 +605,22 @@
       </w:r>
       <w:r>
         <w:rPr>
+          <w:rFonts w:hint="default"/>
+          <w:color w:val="000000"/>
           <w:sz w:val="28"/>
           <w:szCs w:val="28"/>
           <w:highlight w:val="none"/>
           <w:u w:val="single"/>
+          <w:lang w:val="ru-RU"/>
+        </w:rPr>
+        <w:t>у</w:t>
+      </w:r>
+      <w:r>
+        <w:rPr>
+          <w:sz w:val="28"/>
+          <w:szCs w:val="28"/>
+          <w:highlight w:val="none"/>
+          <w:u w:val="single"/>
         </w:rPr>
         <w:t xml:space="preserve"> </w:t>
       </w:r>
@@ -620,7 +632,7 @@
           <w:u w:val="single"/>
           <w:lang w:val="ru-RU"/>
         </w:rPr>
-        <w:t>Матвей</w:t>
+        <w:t>Матвею</w:t>
       </w:r>
       <w:r>
         <w:rPr>
@@ -631,7 +643,7 @@
           <w:u w:val="single"/>
           <w:lang w:val="ru-RU"/>
         </w:rPr>
-        <w:t xml:space="preserve"> Константинович</w:t>
+        <w:t xml:space="preserve"> Константиновичу</w:t>
       </w:r>
       <w:r>
         <w:rPr>
@@ -853,37 +865,37 @@
           <w:rFonts w:hint="default"/>
           <w:u w:val="single"/>
         </w:rPr>
-        <w:t xml:space="preserve"> в реальном</w:t>
+        <w:t xml:space="preserve"> в реальном </w:t>
+      </w:r>
+      <w:r>
+        <w:rPr>
+          <w:u w:val="single"/>
+        </w:rPr>
+        <w:tab/>
+      </w:r>
+    </w:p>
+    <w:p>
+      <w:pPr>
+        <w:tabs>
+          <w:tab w:val="right" w:pos="9354"/>
+        </w:tabs>
+        <w:jc w:val="both"/>
+      </w:pPr>
+      <w:r>
+        <w:rPr>
+          <w:rFonts w:hint="default"/>
+          <w:u w:val="single"/>
+        </w:rPr>
+        <w:t>времени.</w:t>
+      </w:r>
+      <w:r>
+        <w:rPr>
+          <w:u w:val="single"/>
+        </w:rPr>
+        <w:tab/>
       </w:r>
       <w:bookmarkStart w:id="1" w:name="_GoBack"/>
       <w:bookmarkEnd w:id="1"/>
-      <w:r>
-        <w:rPr>
-          <w:u w:val="single"/>
-        </w:rPr>
-        <w:tab/>
-      </w:r>
-    </w:p>
-    <w:p>
-      <w:pPr>
-        <w:tabs>
-          <w:tab w:val="right" w:pos="9354"/>
-        </w:tabs>
-        <w:jc w:val="both"/>
-      </w:pPr>
-      <w:r>
-        <w:rPr>
-          <w:rFonts w:hint="default"/>
-          <w:u w:val="single"/>
-        </w:rPr>
-        <w:t>времени.</w:t>
-      </w:r>
-      <w:r>
-        <w:rPr>
-          <w:u w:val="single"/>
-        </w:rPr>
-        <w:tab/>
-      </w:r>
     </w:p>
     <w:p>
       <w:pPr>
@@ -1970,7 +1982,7 @@
     <w:lsdException w:qFormat="1" w:unhideWhenUsed="0" w:uiPriority="0" w:semiHidden="0" w:name="heading 1"/>
     <w:lsdException w:qFormat="1" w:unhideWhenUsed="0" w:uiPriority="0" w:semiHidden="0" w:name="heading 2"/>
     <w:lsdException w:qFormat="1" w:unhideWhenUsed="0" w:uiPriority="0" w:semiHidden="0" w:name="heading 3"/>
-    <w:lsdException w:qFormat="1" w:unhideWhenUsed="0" w:uiPriority="0" w:semiHidden="0" w:name="heading 4"/>
+    <w:lsdException w:unhideWhenUsed="0" w:uiPriority="0" w:semiHidden="0" w:name="heading 4"/>
     <w:lsdException w:qFormat="1" w:uiPriority="0" w:name="heading 5"/>
     <w:lsdException w:qFormat="1" w:uiPriority="0" w:name="heading 6"/>
     <w:lsdException w:qFormat="1" w:uiPriority="0" w:name="heading 7"/>
@@ -2187,7 +2199,6 @@
     <w:name w:val="heading 4"/>
     <w:basedOn w:val="1"/>
     <w:next w:val="1"/>
-    <w:qFormat/>
     <w:uiPriority w:val="0"/>
     <w:pPr>
       <w:keepNext/>
@@ -2413,6 +2424,7 @@
     <w:basedOn w:val="11"/>
     <w:link w:val="6"/>
     <w:semiHidden/>
+    <w:qFormat/>
     <w:uiPriority w:val="0"/>
     <w:rPr>
       <w:rFonts w:ascii="Times New Roman" w:hAnsi="Times New Roman" w:eastAsia="Times New Roman" w:cs="Times New Roman"/>
@@ -2426,6 +2438,7 @@
     <w:basedOn w:val="11"/>
     <w:link w:val="7"/>
     <w:semiHidden/>
+    <w:qFormat/>
     <w:uiPriority w:val="0"/>
     <w:rPr>
       <w:rFonts w:ascii="Times New Roman" w:hAnsi="Times New Roman" w:eastAsia="Times New Roman" w:cs="Times New Roman"/>
@@ -2453,6 +2466,7 @@
     <w:basedOn w:val="11"/>
     <w:link w:val="9"/>
     <w:semiHidden/>
+    <w:qFormat/>
     <w:uiPriority w:val="0"/>
     <w:rPr>
       <w:rFonts w:ascii="Times New Roman" w:hAnsi="Times New Roman" w:eastAsia="Times New Roman" w:cs="Times New Roman"/>

</xml_diff>